<commit_message>
Update readme.md. Update filter name.
</commit_message>
<xml_diff>
--- a/tests/assets/test_jmespath.docx
+++ b/tests/assets/test_jmespath.docx
@@ -28,7 +28,22 @@
         </w:rPr>
       </w:pPr>
       <w:r>
-        <w:rPr/>
+        <w:rPr>
+          <w:rFonts w:eastAsia="Droid Sans Fallback" w:cs="Droid Sans Devanagari" w:ascii="Times New Roman" w:hAnsi="Times New Roman"/>
+          <w:b w:val="false"/>
+          <w:i w:val="false"/>
+          <w:caps w:val="false"/>
+          <w:smallCaps w:val="false"/>
+          <w:strike w:val="false"/>
+          <w:dstrike w:val="false"/>
+          <w:color w:val="000000"/>
+          <w:kern w:val="2"/>
+          <w:sz w:val="24"/>
+          <w:szCs w:val="24"/>
+          <w:u w:val="none"/>
+          <w:effect w:val="none"/>
+          <w:lang w:val="en-US" w:eastAsia="zh-CN" w:bidi="hi-IN"/>
+        </w:rPr>
       </w:r>
     </w:p>
     <w:p>
@@ -82,7 +97,7 @@
           <w:effect w:val="none"/>
           <w:lang w:val="en-US" w:eastAsia="zh-CN" w:bidi="hi-IN"/>
         </w:rPr>
-        <w:t>{{ contract</w:t>
+        <w:t xml:space="preserve">{{ contract| </w:t>
       </w:r>
       <w:r>
         <w:rPr>
@@ -101,7 +116,7 @@
           <w:effect w:val="none"/>
           <w:lang w:val="en-US" w:eastAsia="zh-CN" w:bidi="hi-IN"/>
         </w:rPr>
-        <w:t>| jmespath</w:t>
+        <w:t>search</w:t>
       </w:r>
       <w:r>
         <w:rPr>
@@ -120,45 +135,7 @@
           <w:effect w:val="none"/>
           <w:lang w:val="en-US" w:eastAsia="zh-CN" w:bidi="hi-IN"/>
         </w:rPr>
-        <w:t xml:space="preserve"> </w:t>
-      </w:r>
-      <w:r>
-        <w:rPr>
-          <w:rFonts w:eastAsia="Droid Sans Fallback" w:cs="Droid Sans Devanagari" w:ascii="Times New Roman" w:hAnsi="Times New Roman"/>
-          <w:b w:val="false"/>
-          <w:i w:val="false"/>
-          <w:caps w:val="false"/>
-          <w:smallCaps w:val="false"/>
-          <w:strike w:val="false"/>
-          <w:dstrike w:val="false"/>
-          <w:color w:val="000000"/>
-          <w:kern w:val="2"/>
-          <w:sz w:val="24"/>
-          <w:szCs w:val="24"/>
-          <w:u w:val="none"/>
-          <w:effect w:val="none"/>
-          <w:lang w:val="en-US" w:eastAsia="zh-CN" w:bidi="hi-IN"/>
-        </w:rPr>
-        <w:t>(‘items[*].description’)</w:t>
-      </w:r>
-      <w:r>
-        <w:rPr>
-          <w:rFonts w:eastAsia="Droid Sans Fallback" w:cs="Droid Sans Devanagari" w:ascii="Times New Roman" w:hAnsi="Times New Roman"/>
-          <w:b w:val="false"/>
-          <w:i w:val="false"/>
-          <w:caps w:val="false"/>
-          <w:smallCaps w:val="false"/>
-          <w:strike w:val="false"/>
-          <w:dstrike w:val="false"/>
-          <w:color w:val="000000"/>
-          <w:kern w:val="2"/>
-          <w:sz w:val="24"/>
-          <w:szCs w:val="24"/>
-          <w:u w:val="none"/>
-          <w:effect w:val="none"/>
-          <w:lang w:val="en-US" w:eastAsia="zh-CN" w:bidi="hi-IN"/>
-        </w:rPr>
-        <w:t>}}</w:t>
+        <w:t xml:space="preserve"> (‘items[*].description’)}}</w:t>
       </w:r>
     </w:p>
     <w:p>
@@ -186,19 +163,9 @@
         </w:rPr>
       </w:pPr>
       <w:r>
-        <w:rPr/>
-      </w:r>
-    </w:p>
-    <w:p>
-      <w:pPr>
-        <w:pStyle w:val="TableContents"/>
-        <w:bidi w:val="0"/>
-        <w:spacing w:lineRule="auto" w:line="331" w:before="0" w:after="0"/>
         <w:rPr>
-          <w:rFonts w:ascii="Times New Roman" w:hAnsi="Times New Roman" w:eastAsia="Droid Sans Fallback" w:cs="Droid Sans Devanagari"/>
-          <w:b w:val="false"/>
-          <w:b w:val="false"/>
-          <w:i w:val="false"/>
+          <w:rFonts w:eastAsia="Droid Sans Fallback" w:cs="Droid Sans Devanagari" w:ascii="Times New Roman" w:hAnsi="Times New Roman"/>
+          <w:b w:val="false"/>
           <w:i w:val="false"/>
           <w:caps w:val="false"/>
           <w:smallCaps w:val="false"/>
@@ -212,6 +179,14 @@
           <w:effect w:val="none"/>
           <w:lang w:val="en-US" w:eastAsia="zh-CN" w:bidi="hi-IN"/>
         </w:rPr>
+      </w:r>
+    </w:p>
+    <w:p>
+      <w:pPr>
+        <w:pStyle w:val="TableContents"/>
+        <w:bidi w:val="0"/>
+        <w:spacing w:lineRule="auto" w:line="331" w:before="0" w:after="0"/>
+        <w:rPr/>
       </w:pPr>
       <w:r>
         <w:rPr/>

</xml_diff>